<commit_message>
c-basics %x was hidden in the bar
</commit_message>
<xml_diff>
--- a/c-basics.docx
+++ b/c-basics.docx
@@ -3,8 +3,6 @@
 <w:document xmlns:wpc="http://schemas.microsoft.com/office/word/2010/wordprocessingCanvas" xmlns:mc="http://schemas.openxmlformats.org/markup-compatibility/2006" xmlns:o="urn:schemas-microsoft-com:office:office" xmlns:r="http://schemas.openxmlformats.org/officeDocument/2006/relationships" xmlns:m="http://schemas.openxmlformats.org/officeDocument/2006/math" xmlns:v="urn:schemas-microsoft-com:vml" xmlns:wp14="http://schemas.microsoft.com/office/word/2010/wordprocessingDrawing" xmlns:wp="http://schemas.openxmlformats.org/drawingml/2006/wordprocessingDrawing" xmlns:w10="urn:schemas-microsoft-com:office:word" xmlns:w="http://schemas.openxmlformats.org/wordprocessingml/2006/main" xmlns:w14="http://schemas.microsoft.com/office/word/2010/wordml" xmlns:w15="http://schemas.microsoft.com/office/word/2012/wordml" xmlns:wpg="http://schemas.microsoft.com/office/word/2010/wordprocessingGroup" xmlns:wpi="http://schemas.microsoft.com/office/word/2010/wordprocessingInk" xmlns:wne="http://schemas.microsoft.com/office/word/2006/wordml" xmlns:wps="http://schemas.microsoft.com/office/word/2010/wordprocessingShape" mc:Ignorable="w14 w15 wp14">
   <w:body>
     <w:p>
-      <w:bookmarkStart w:id="0" w:name="_GoBack"/>
-      <w:bookmarkEnd w:id="0"/>
       <w:r>
         <w:rPr>
           <w:noProof/>
@@ -3290,23 +3288,7 @@
                         <w:txbxContent>
                           <w:p>
                             <w:r>
-                              <w:t xml:space="preserve">% - </w:t>
-                            </w:r>
-                            <w:proofErr w:type="spellStart"/>
-                            <w:r>
-                              <w:t>printf</w:t>
-                            </w:r>
-                            <w:proofErr w:type="spellEnd"/>
-                            <w:r>
-                              <w:t xml:space="preserve">(), </w:t>
-                            </w:r>
-                            <w:proofErr w:type="spellStart"/>
-                            <w:r>
-                              <w:t>scanf</w:t>
-                            </w:r>
-                            <w:proofErr w:type="spellEnd"/>
-                            <w:r>
-                              <w:t>()</w:t>
+                              <w:t>% - printf(), scanf()</w:t>
                             </w:r>
                           </w:p>
                           <w:p>
@@ -3390,7 +3372,14 @@
                               <w:rPr>
                                 <w:rStyle w:val="KomentChar"/>
                               </w:rPr>
-                              <w:t xml:space="preserve"> velká čísla, long decimal</w:t>
+                              <w:t xml:space="preserve"> velká čísla, </w:t>
+                            </w:r>
+                            <w:r>
+                              <w:rPr>
+                                <w:rStyle w:val="KomentChar"/>
+                                <w:sz w:val="16"/>
+                              </w:rPr>
+                              <w:t>long decimal</w:t>
                             </w:r>
                           </w:p>
                           <w:p>
@@ -3421,6 +3410,8 @@
                               </w:rPr>
                               <w:t xml:space="preserve"> znak</w:t>
                             </w:r>
+                            <w:bookmarkStart w:id="0" w:name="_GoBack"/>
+                            <w:bookmarkEnd w:id="0"/>
                           </w:p>
                           <w:p>
                             <w:pPr>
@@ -3582,28 +3573,16 @@
           </mc:Choice>
           <mc:Fallback>
             <w:pict>
-              <v:shape w14:anchorId="43359F33" id="Textové pole 13" o:spid="_x0000_s1034" type="#_x0000_t202" style="position:absolute;margin-left:158.2pt;margin-top:139.35pt;width:96.05pt;height:109.85pt;z-index:251679744;visibility:visible;mso-wrap-style:square;mso-width-percent:0;mso-height-percent:0;mso-wrap-distance-left:9pt;mso-wrap-distance-top:0;mso-wrap-distance-right:9pt;mso-wrap-distance-bottom:0;mso-position-horizontal:absolute;mso-position-horizontal-relative:text;mso-position-vertical:absolute;mso-position-vertical-relative:text;mso-width-percent:0;mso-height-percent:0;mso-width-relative:margin;mso-height-relative:margin;v-text-anchor:top" o:gfxdata="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" filled="f" strokecolor="#a5a5a5 [2092]" strokeweight=".5pt">
+              <v:shapetype w14:anchorId="43359F33" id="_x0000_t202" coordsize="21600,21600" o:spt="202" path="m,l,21600r21600,l21600,xe">
+                <v:stroke joinstyle="miter"/>
+                <v:path gradientshapeok="t" o:connecttype="rect"/>
+              </v:shapetype>
+              <v:shape id="Textové pole 13" o:spid="_x0000_s1034" type="#_x0000_t202" style="position:absolute;margin-left:158.2pt;margin-top:139.35pt;width:96.05pt;height:109.85pt;z-index:251679744;visibility:visible;mso-wrap-style:square;mso-width-percent:0;mso-height-percent:0;mso-wrap-distance-left:9pt;mso-wrap-distance-top:0;mso-wrap-distance-right:9pt;mso-wrap-distance-bottom:0;mso-position-horizontal:absolute;mso-position-horizontal-relative:text;mso-position-vertical:absolute;mso-position-vertical-relative:text;mso-width-percent:0;mso-height-percent:0;mso-width-relative:margin;mso-height-relative:margin;v-text-anchor:top" o:gfxdata="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" filled="f" strokecolor="#a5a5a5 [2092]" strokeweight=".5pt">
                 <v:textbox inset="1mm,1mm,1mm,1mm">
                   <w:txbxContent>
                     <w:p>
                       <w:r>
-                        <w:t xml:space="preserve">% - </w:t>
-                      </w:r>
-                      <w:proofErr w:type="spellStart"/>
-                      <w:r>
-                        <w:t>printf</w:t>
-                      </w:r>
-                      <w:proofErr w:type="spellEnd"/>
-                      <w:r>
-                        <w:t xml:space="preserve">(), </w:t>
-                      </w:r>
-                      <w:proofErr w:type="spellStart"/>
-                      <w:r>
-                        <w:t>scanf</w:t>
-                      </w:r>
-                      <w:proofErr w:type="spellEnd"/>
-                      <w:r>
-                        <w:t>()</w:t>
+                        <w:t>% - printf(), scanf()</w:t>
                       </w:r>
                     </w:p>
                     <w:p>
@@ -3687,7 +3666,14 @@
                         <w:rPr>
                           <w:rStyle w:val="KomentChar"/>
                         </w:rPr>
-                        <w:t xml:space="preserve"> velká čísla, long decimal</w:t>
+                        <w:t xml:space="preserve"> velká čísla, </w:t>
+                      </w:r>
+                      <w:r>
+                        <w:rPr>
+                          <w:rStyle w:val="KomentChar"/>
+                          <w:sz w:val="16"/>
+                        </w:rPr>
+                        <w:t>long decimal</w:t>
                       </w:r>
                     </w:p>
                     <w:p>
@@ -3718,6 +3704,8 @@
                         </w:rPr>
                         <w:t xml:space="preserve"> znak</w:t>
                       </w:r>
+                      <w:bookmarkStart w:id="1" w:name="_GoBack"/>
+                      <w:bookmarkEnd w:id="1"/>
                     </w:p>
                     <w:p>
                       <w:pPr>
@@ -8232,6 +8220,7 @@
   <w:style w:type="character" w:default="1" w:styleId="Standardnpsmoodstavce">
     <w:name w:val="Default Paragraph Font"/>
     <w:uiPriority w:val="1"/>
+    <w:semiHidden/>
     <w:unhideWhenUsed/>
   </w:style>
   <w:style w:type="table" w:default="1" w:styleId="Normlntabulka">
@@ -8690,7 +8679,7 @@
 </file>
 
 <file path=customXml/itemProps1.xml><?xml version="1.0" encoding="utf-8"?>
-<ds:datastoreItem xmlns:ds="http://schemas.openxmlformats.org/officeDocument/2006/customXml" ds:itemID="{C2BEC6EB-98F2-4F8B-8A48-A19F61EF5C9D}">
+<ds:datastoreItem xmlns:ds="http://schemas.openxmlformats.org/officeDocument/2006/customXml" ds:itemID="{24DE878D-FFD6-49D9-B665-6EEAA8472D76}">
   <ds:schemaRefs>
     <ds:schemaRef ds:uri="http://schemas.openxmlformats.org/officeDocument/2006/bibliography"/>
   </ds:schemaRefs>

</xml_diff>